<commit_message>
fix documents, add kind2 document parser
</commit_message>
<xml_diff>
--- a/Standarts/Kind2 32 Разработка высоконагруженных и real-time приложений.docx
+++ b/Standarts/Kind2 32 Разработка высоконагруженных и real-time приложений.docx
@@ -1,6 +1,6 @@
 
 <file path=word/document.xml><?xml version="1.0" encoding="utf-8"?>
-<w:document xmlns:wpc="http://schemas.microsoft.com/office/word/2010/wordprocessingCanvas" xmlns:mc="http://schemas.openxmlformats.org/markup-compatibility/2006" xmlns:o="urn:schemas-microsoft-com:office:office" xmlns:r="http://schemas.openxmlformats.org/officeDocument/2006/relationships" xmlns:m="http://schemas.openxmlformats.org/officeDocument/2006/math" xmlns:v="urn:schemas-microsoft-com:vml" xmlns:wp14="http://schemas.microsoft.com/office/word/2010/wordprocessingDrawing" xmlns:wp="http://schemas.openxmlformats.org/drawingml/2006/wordprocessingDrawing" xmlns:w10="urn:schemas-microsoft-com:office:word" xmlns:w="http://schemas.openxmlformats.org/wordprocessingml/2006/main" xmlns:w14="http://schemas.microsoft.com/office/word/2010/wordml" xmlns:w15="http://schemas.microsoft.com/office/word/2012/wordml" xmlns:wpg="http://schemas.microsoft.com/office/word/2010/wordprocessingGroup" xmlns:wpi="http://schemas.microsoft.com/office/word/2010/wordprocessingInk" xmlns:wne="http://schemas.microsoft.com/office/word/2006/wordml" xmlns:wps="http://schemas.microsoft.com/office/word/2010/wordprocessingShape" mc:Ignorable="w14 w15 wp14">
+<w:document xmlns:wpc="http://schemas.microsoft.com/office/word/2010/wordprocessingCanvas" xmlns:cx="http://schemas.microsoft.com/office/drawing/2014/chartex" xmlns:cx1="http://schemas.microsoft.com/office/drawing/2015/9/8/chartex" xmlns:cx2="http://schemas.microsoft.com/office/drawing/2015/10/21/chartex" xmlns:cx3="http://schemas.microsoft.com/office/drawing/2016/5/9/chartex" xmlns:cx4="http://schemas.microsoft.com/office/drawing/2016/5/10/chartex" xmlns:cx5="http://schemas.microsoft.com/office/drawing/2016/5/11/chartex" xmlns:cx6="http://schemas.microsoft.com/office/drawing/2016/5/12/chartex" xmlns:cx7="http://schemas.microsoft.com/office/drawing/2016/5/13/chartex" xmlns:cx8="http://schemas.microsoft.com/office/drawing/2016/5/14/chartex" xmlns:mc="http://schemas.openxmlformats.org/markup-compatibility/2006" xmlns:aink="http://schemas.microsoft.com/office/drawing/2016/ink" xmlns:am3d="http://schemas.microsoft.com/office/drawing/2017/model3d" xmlns:o="urn:schemas-microsoft-com:office:office" xmlns:r="http://schemas.openxmlformats.org/officeDocument/2006/relationships" xmlns:m="http://schemas.openxmlformats.org/officeDocument/2006/math" xmlns:v="urn:schemas-microsoft-com:vml" xmlns:wp14="http://schemas.microsoft.com/office/word/2010/wordprocessingDrawing" xmlns:wp="http://schemas.openxmlformats.org/drawingml/2006/wordprocessingDrawing" xmlns:w10="urn:schemas-microsoft-com:office:word" xmlns:w="http://schemas.openxmlformats.org/wordprocessingml/2006/main" xmlns:w14="http://schemas.microsoft.com/office/word/2010/wordml" xmlns:w15="http://schemas.microsoft.com/office/word/2012/wordml" xmlns:w16cex="http://schemas.microsoft.com/office/word/2018/wordml/cex" xmlns:w16cid="http://schemas.microsoft.com/office/word/2016/wordml/cid" xmlns:w16="http://schemas.microsoft.com/office/word/2018/wordml" xmlns:w16se="http://schemas.microsoft.com/office/word/2015/wordml/symex" xmlns:wpg="http://schemas.microsoft.com/office/word/2010/wordprocessingGroup" xmlns:wpi="http://schemas.microsoft.com/office/word/2010/wordprocessingInk" xmlns:wne="http://schemas.microsoft.com/office/word/2006/wordml" xmlns:wps="http://schemas.microsoft.com/office/word/2010/wordprocessingShape" mc:Ignorable="w14 w15 w16se w16cid w16 w16cex wp14">
   <w:body>
     <w:tbl>
       <w:tblPr>
@@ -119,8 +119,6 @@
               </w:rPr>
               <w:t>24.12.2019г. № 259</w:t>
             </w:r>
-            <w:bookmarkStart w:id="0" w:name="_GoBack"/>
-            <w:bookmarkEnd w:id="0"/>
           </w:p>
           <w:p>
             <w:pPr>
@@ -2648,27 +2646,7 @@
                 <w:szCs w:val="24"/>
                 <w:lang w:val="ru-RU"/>
               </w:rPr>
-              <w:t xml:space="preserve">Трудовая </w:t>
-            </w:r>
-          </w:p>
-          <w:p>
-            <w:pPr>
-              <w:ind w:right="-108"/>
-              <w:rPr>
-                <w:b/>
-                <w:sz w:val="24"/>
-                <w:szCs w:val="24"/>
-                <w:lang w:val="ru-RU"/>
-              </w:rPr>
-            </w:pPr>
-            <w:r>
-              <w:rPr>
-                <w:b/>
-                <w:sz w:val="24"/>
-                <w:szCs w:val="24"/>
-                <w:lang w:val="ru-RU"/>
-              </w:rPr>
-              <w:t>функция 1:</w:t>
+              <w:t>Трудовая функция 1:</w:t>
             </w:r>
           </w:p>
           <w:p>
@@ -4136,9 +4114,17 @@
                 <w:b/>
                 <w:sz w:val="24"/>
                 <w:szCs w:val="24"/>
-                <w:lang w:val="ru-RU"/>
-              </w:rPr>
-            </w:pPr>
+              </w:rPr>
+            </w:pPr>
+            <w:r>
+              <w:rPr>
+                <w:b/>
+                <w:sz w:val="24"/>
+                <w:szCs w:val="24"/>
+                <w:lang w:val="ru-RU"/>
+              </w:rPr>
+              <w:t>Трудовая функция 2:</w:t>
+            </w:r>
           </w:p>
           <w:p>
             <w:pPr>
@@ -4150,156 +4136,6 @@
                 <w:lang w:val="ru-RU"/>
               </w:rPr>
             </w:pPr>
-          </w:p>
-          <w:p>
-            <w:pPr>
-              <w:ind w:right="-108"/>
-              <w:rPr>
-                <w:b/>
-                <w:sz w:val="24"/>
-                <w:szCs w:val="24"/>
-                <w:lang w:val="ru-RU"/>
-              </w:rPr>
-            </w:pPr>
-          </w:p>
-          <w:p>
-            <w:pPr>
-              <w:ind w:right="-108"/>
-              <w:rPr>
-                <w:b/>
-                <w:sz w:val="24"/>
-                <w:szCs w:val="24"/>
-                <w:lang w:val="ru-RU"/>
-              </w:rPr>
-            </w:pPr>
-          </w:p>
-          <w:p>
-            <w:pPr>
-              <w:ind w:right="-108"/>
-              <w:rPr>
-                <w:b/>
-                <w:sz w:val="24"/>
-                <w:szCs w:val="24"/>
-                <w:lang w:val="ru-RU"/>
-              </w:rPr>
-            </w:pPr>
-          </w:p>
-          <w:p>
-            <w:pPr>
-              <w:ind w:right="-108"/>
-              <w:rPr>
-                <w:b/>
-                <w:sz w:val="24"/>
-                <w:szCs w:val="24"/>
-                <w:lang w:val="ru-RU"/>
-              </w:rPr>
-            </w:pPr>
-          </w:p>
-          <w:p>
-            <w:pPr>
-              <w:ind w:right="-108"/>
-              <w:rPr>
-                <w:b/>
-                <w:sz w:val="24"/>
-                <w:szCs w:val="24"/>
-                <w:lang w:val="ru-RU"/>
-              </w:rPr>
-            </w:pPr>
-          </w:p>
-          <w:p>
-            <w:pPr>
-              <w:ind w:right="-108"/>
-              <w:rPr>
-                <w:b/>
-                <w:sz w:val="24"/>
-                <w:szCs w:val="24"/>
-                <w:lang w:val="ru-RU"/>
-              </w:rPr>
-            </w:pPr>
-          </w:p>
-          <w:p>
-            <w:pPr>
-              <w:ind w:right="-108"/>
-              <w:rPr>
-                <w:b/>
-                <w:sz w:val="24"/>
-                <w:szCs w:val="24"/>
-                <w:lang w:val="ru-RU"/>
-              </w:rPr>
-            </w:pPr>
-          </w:p>
-          <w:p>
-            <w:pPr>
-              <w:ind w:right="-108"/>
-              <w:rPr>
-                <w:b/>
-                <w:sz w:val="24"/>
-                <w:szCs w:val="24"/>
-                <w:lang w:val="ru-RU"/>
-              </w:rPr>
-            </w:pPr>
-          </w:p>
-          <w:p>
-            <w:pPr>
-              <w:ind w:right="-108"/>
-              <w:rPr>
-                <w:b/>
-                <w:sz w:val="24"/>
-                <w:szCs w:val="24"/>
-                <w:lang w:val="ru-RU"/>
-              </w:rPr>
-            </w:pPr>
-          </w:p>
-          <w:p>
-            <w:pPr>
-              <w:ind w:right="-108"/>
-              <w:rPr>
-                <w:b/>
-                <w:sz w:val="24"/>
-                <w:szCs w:val="24"/>
-                <w:lang w:val="ru-RU"/>
-              </w:rPr>
-            </w:pPr>
-            <w:r>
-              <w:rPr>
-                <w:b/>
-                <w:sz w:val="24"/>
-                <w:szCs w:val="24"/>
-                <w:lang w:val="ru-RU"/>
-              </w:rPr>
-              <w:t xml:space="preserve">Трудовая </w:t>
-            </w:r>
-          </w:p>
-          <w:p>
-            <w:pPr>
-              <w:ind w:right="-108"/>
-              <w:rPr>
-                <w:b/>
-                <w:sz w:val="24"/>
-                <w:szCs w:val="24"/>
-                <w:lang w:val="ru-RU"/>
-              </w:rPr>
-            </w:pPr>
-            <w:r>
-              <w:rPr>
-                <w:b/>
-                <w:sz w:val="24"/>
-                <w:szCs w:val="24"/>
-                <w:lang w:val="ru-RU"/>
-              </w:rPr>
-              <w:t>функция 2:</w:t>
-            </w:r>
-          </w:p>
-          <w:p>
-            <w:pPr>
-              <w:ind w:right="-108"/>
-              <w:rPr>
-                <w:b/>
-                <w:sz w:val="24"/>
-                <w:szCs w:val="24"/>
-                <w:lang w:val="ru-RU"/>
-              </w:rPr>
-            </w:pPr>
             <w:r>
               <w:rPr>
                 <w:sz w:val="24"/>
@@ -4338,16 +4174,7 @@
                 <w:szCs w:val="24"/>
                 <w:lang w:val="ru-RU"/>
               </w:rPr>
-              <w:t>программно –</w:t>
-            </w:r>
-            <w:r>
-              <w:rPr>
-                <w:sz w:val="24"/>
-                <w:szCs w:val="24"/>
-                <w:lang w:val="ru-RU"/>
-              </w:rPr>
-              <w:lastRenderedPageBreak/>
-              <w:t>аппаратной части  высоко</w:t>
+              <w:t>программно –аппаратной части  высоко</w:t>
             </w:r>
             <w:r>
               <w:rPr>
@@ -7060,27 +6887,7 @@
                 <w:szCs w:val="24"/>
                 <w:lang w:val="ru-RU"/>
               </w:rPr>
-              <w:t xml:space="preserve">Трудовая </w:t>
-            </w:r>
-          </w:p>
-          <w:p>
-            <w:pPr>
-              <w:ind w:right="-108"/>
-              <w:rPr>
-                <w:b/>
-                <w:sz w:val="24"/>
-                <w:szCs w:val="24"/>
-                <w:lang w:val="ru-RU"/>
-              </w:rPr>
-            </w:pPr>
-            <w:r>
-              <w:rPr>
-                <w:b/>
-                <w:sz w:val="24"/>
-                <w:szCs w:val="24"/>
-                <w:lang w:val="ru-RU"/>
-              </w:rPr>
-              <w:t>функция 1:</w:t>
+              <w:t>Трудовая функция 1:</w:t>
             </w:r>
           </w:p>
           <w:p>
@@ -8122,155 +7929,15 @@
                 <w:lang w:val="ru-RU"/>
               </w:rPr>
             </w:pPr>
-          </w:p>
-          <w:p>
-            <w:pPr>
-              <w:ind w:right="-108"/>
-              <w:rPr>
-                <w:b/>
-                <w:sz w:val="24"/>
-                <w:szCs w:val="24"/>
-                <w:lang w:val="ru-RU"/>
-              </w:rPr>
-            </w:pPr>
-          </w:p>
-          <w:p>
-            <w:pPr>
-              <w:ind w:right="-108"/>
-              <w:rPr>
-                <w:b/>
-                <w:sz w:val="24"/>
-                <w:szCs w:val="24"/>
-                <w:lang w:val="ru-RU"/>
-              </w:rPr>
-            </w:pPr>
-          </w:p>
-          <w:p>
-            <w:pPr>
-              <w:ind w:right="-108"/>
-              <w:rPr>
-                <w:b/>
-                <w:sz w:val="24"/>
-                <w:szCs w:val="24"/>
-                <w:lang w:val="ru-RU"/>
-              </w:rPr>
-            </w:pPr>
-          </w:p>
-          <w:p>
-            <w:pPr>
-              <w:ind w:right="-108"/>
-              <w:rPr>
-                <w:b/>
-                <w:sz w:val="24"/>
-                <w:szCs w:val="24"/>
-                <w:lang w:val="ru-RU"/>
-              </w:rPr>
-            </w:pPr>
-          </w:p>
-          <w:p>
-            <w:pPr>
-              <w:ind w:right="-108"/>
-              <w:rPr>
-                <w:b/>
-                <w:sz w:val="24"/>
-                <w:szCs w:val="24"/>
-                <w:lang w:val="ru-RU"/>
-              </w:rPr>
-            </w:pPr>
-          </w:p>
-          <w:p>
-            <w:pPr>
-              <w:ind w:right="-108"/>
-              <w:rPr>
-                <w:b/>
-                <w:sz w:val="24"/>
-                <w:szCs w:val="24"/>
-                <w:lang w:val="ru-RU"/>
-              </w:rPr>
-            </w:pPr>
-          </w:p>
-          <w:p>
-            <w:pPr>
-              <w:ind w:right="-108"/>
-              <w:rPr>
-                <w:b/>
-                <w:sz w:val="24"/>
-                <w:szCs w:val="24"/>
-                <w:lang w:val="ru-RU"/>
-              </w:rPr>
-            </w:pPr>
-          </w:p>
-          <w:p>
-            <w:pPr>
-              <w:ind w:right="-108"/>
-              <w:rPr>
-                <w:b/>
-                <w:sz w:val="24"/>
-                <w:szCs w:val="24"/>
-                <w:lang w:val="ru-RU"/>
-              </w:rPr>
-            </w:pPr>
-          </w:p>
-          <w:p>
-            <w:pPr>
-              <w:ind w:right="-108"/>
-              <w:rPr>
-                <w:b/>
-                <w:sz w:val="24"/>
-                <w:szCs w:val="24"/>
-                <w:lang w:val="ru-RU"/>
-              </w:rPr>
-            </w:pPr>
-          </w:p>
-          <w:p>
-            <w:pPr>
-              <w:ind w:right="-108"/>
-              <w:rPr>
-                <w:b/>
-                <w:sz w:val="24"/>
-                <w:szCs w:val="24"/>
-                <w:lang w:val="ru-RU"/>
-              </w:rPr>
-            </w:pPr>
-          </w:p>
-          <w:p>
-            <w:pPr>
-              <w:ind w:right="-108"/>
-              <w:rPr>
-                <w:b/>
-                <w:sz w:val="24"/>
-                <w:szCs w:val="24"/>
-                <w:lang w:val="ru-RU"/>
-              </w:rPr>
-            </w:pPr>
-            <w:r>
-              <w:rPr>
-                <w:b/>
-                <w:sz w:val="24"/>
-                <w:szCs w:val="24"/>
-                <w:lang w:val="ru-RU"/>
-              </w:rPr>
-              <w:t xml:space="preserve">Трудовая </w:t>
-            </w:r>
-          </w:p>
-          <w:p>
-            <w:pPr>
-              <w:ind w:right="-108"/>
-              <w:rPr>
-                <w:b/>
-                <w:sz w:val="24"/>
-                <w:szCs w:val="24"/>
-                <w:lang w:val="ru-RU"/>
-              </w:rPr>
-            </w:pPr>
-            <w:r>
-              <w:rPr>
-                <w:b/>
-                <w:sz w:val="24"/>
-                <w:szCs w:val="24"/>
-                <w:lang w:val="ru-RU"/>
-              </w:rPr>
-              <w:t>функция 2:</w:t>
+            <w:r>
+              <w:rPr>
+                <w:b/>
+                <w:sz w:val="24"/>
+                <w:szCs w:val="24"/>
+                <w:lang w:val="ru-RU"/>
+              </w:rPr>
+              <w:lastRenderedPageBreak/>
+              <w:t>Трудовая функция 2:</w:t>
             </w:r>
           </w:p>
           <w:p>
@@ -11028,27 +10695,7 @@
                 <w:szCs w:val="24"/>
                 <w:lang w:val="ru-RU"/>
               </w:rPr>
-              <w:t xml:space="preserve">Трудовая </w:t>
-            </w:r>
-          </w:p>
-          <w:p>
-            <w:pPr>
-              <w:ind w:right="-108"/>
-              <w:rPr>
-                <w:b/>
-                <w:sz w:val="24"/>
-                <w:szCs w:val="24"/>
-                <w:lang w:val="ru-RU"/>
-              </w:rPr>
-            </w:pPr>
-            <w:r>
-              <w:rPr>
-                <w:b/>
-                <w:sz w:val="24"/>
-                <w:szCs w:val="24"/>
-                <w:lang w:val="ru-RU"/>
-              </w:rPr>
-              <w:t>функция 1:</w:t>
+              <w:t>Трудовая функция 1:</w:t>
             </w:r>
           </w:p>
           <w:p>
@@ -12258,156 +11905,14 @@
                 <w:lang w:val="ru-RU"/>
               </w:rPr>
             </w:pPr>
-          </w:p>
-          <w:p>
-            <w:pPr>
-              <w:ind w:right="-108"/>
-              <w:rPr>
-                <w:b/>
-                <w:sz w:val="24"/>
-                <w:szCs w:val="24"/>
-                <w:lang w:val="ru-RU"/>
-              </w:rPr>
-            </w:pPr>
-          </w:p>
-          <w:p>
-            <w:pPr>
-              <w:ind w:right="-108"/>
-              <w:rPr>
-                <w:b/>
-                <w:sz w:val="24"/>
-                <w:szCs w:val="24"/>
-                <w:lang w:val="ru-RU"/>
-              </w:rPr>
-            </w:pPr>
-          </w:p>
-          <w:p>
-            <w:pPr>
-              <w:ind w:right="-108"/>
-              <w:rPr>
-                <w:b/>
-                <w:sz w:val="24"/>
-                <w:szCs w:val="24"/>
-                <w:lang w:val="ru-RU"/>
-              </w:rPr>
-            </w:pPr>
-          </w:p>
-          <w:p>
-            <w:pPr>
-              <w:ind w:right="-108"/>
-              <w:rPr>
-                <w:b/>
-                <w:sz w:val="24"/>
-                <w:szCs w:val="24"/>
-                <w:lang w:val="ru-RU"/>
-              </w:rPr>
-            </w:pPr>
-          </w:p>
-          <w:p>
-            <w:pPr>
-              <w:ind w:right="-108"/>
-              <w:rPr>
-                <w:b/>
-                <w:sz w:val="24"/>
-                <w:szCs w:val="24"/>
-                <w:lang w:val="ru-RU"/>
-              </w:rPr>
-            </w:pPr>
-          </w:p>
-          <w:p>
-            <w:pPr>
-              <w:ind w:right="-108"/>
-              <w:rPr>
-                <w:b/>
-                <w:sz w:val="24"/>
-                <w:szCs w:val="24"/>
-                <w:lang w:val="ru-RU"/>
-              </w:rPr>
-            </w:pPr>
-          </w:p>
-          <w:p>
-            <w:pPr>
-              <w:ind w:right="-108"/>
-              <w:rPr>
-                <w:b/>
-                <w:sz w:val="24"/>
-                <w:szCs w:val="24"/>
-                <w:lang w:val="ru-RU"/>
-              </w:rPr>
-            </w:pPr>
-          </w:p>
-          <w:p>
-            <w:pPr>
-              <w:ind w:right="-108"/>
-              <w:rPr>
-                <w:b/>
-                <w:sz w:val="24"/>
-                <w:szCs w:val="24"/>
-                <w:lang w:val="ru-RU"/>
-              </w:rPr>
-            </w:pPr>
-          </w:p>
-          <w:p>
-            <w:pPr>
-              <w:ind w:right="-108"/>
-              <w:rPr>
-                <w:b/>
-                <w:sz w:val="24"/>
-                <w:szCs w:val="24"/>
-                <w:lang w:val="ru-RU"/>
-              </w:rPr>
-            </w:pPr>
-          </w:p>
-          <w:p>
-            <w:pPr>
-              <w:ind w:right="-108"/>
-              <w:rPr>
-                <w:b/>
-                <w:sz w:val="24"/>
-                <w:szCs w:val="24"/>
-                <w:lang w:val="ru-RU"/>
-              </w:rPr>
-            </w:pPr>
-          </w:p>
-          <w:p>
-            <w:pPr>
-              <w:ind w:right="-108"/>
-              <w:rPr>
-                <w:b/>
-                <w:sz w:val="24"/>
-                <w:szCs w:val="24"/>
-                <w:lang w:val="ru-RU"/>
-              </w:rPr>
-            </w:pPr>
-            <w:r>
-              <w:rPr>
-                <w:b/>
-                <w:sz w:val="24"/>
-                <w:szCs w:val="24"/>
-                <w:lang w:val="ru-RU"/>
-              </w:rPr>
-              <w:lastRenderedPageBreak/>
-              <w:t xml:space="preserve">Трудовая </w:t>
-            </w:r>
-          </w:p>
-          <w:p>
-            <w:pPr>
-              <w:ind w:right="-108"/>
-              <w:rPr>
-                <w:b/>
-                <w:sz w:val="24"/>
-                <w:szCs w:val="24"/>
-                <w:lang w:val="ru-RU"/>
-              </w:rPr>
-            </w:pPr>
-            <w:r>
-              <w:rPr>
-                <w:b/>
-                <w:sz w:val="24"/>
-                <w:szCs w:val="24"/>
-                <w:lang w:val="ru-RU"/>
-              </w:rPr>
-              <w:t>функция 2:</w:t>
+            <w:r>
+              <w:rPr>
+                <w:b/>
+                <w:sz w:val="24"/>
+                <w:szCs w:val="24"/>
+                <w:lang w:val="ru-RU"/>
+              </w:rPr>
+              <w:t>Трудовая функция 2:</w:t>
             </w:r>
           </w:p>
           <w:p>
@@ -15267,45 +14772,14 @@
                 <w:lang w:val="ru-RU"/>
               </w:rPr>
             </w:pPr>
-          </w:p>
-          <w:p>
-            <w:pPr>
-              <w:ind w:right="-108"/>
-              <w:rPr>
-                <w:b/>
-                <w:sz w:val="24"/>
-                <w:szCs w:val="24"/>
-                <w:lang w:val="ru-RU"/>
-              </w:rPr>
-            </w:pPr>
-            <w:r>
-              <w:rPr>
-                <w:b/>
-                <w:sz w:val="24"/>
-                <w:szCs w:val="24"/>
-                <w:lang w:val="ru-RU"/>
-              </w:rPr>
-              <w:t xml:space="preserve">Трудовая </w:t>
-            </w:r>
-          </w:p>
-          <w:p>
-            <w:pPr>
-              <w:ind w:right="-108"/>
-              <w:rPr>
-                <w:b/>
-                <w:sz w:val="24"/>
-                <w:szCs w:val="24"/>
-                <w:lang w:val="ru-RU"/>
-              </w:rPr>
-            </w:pPr>
-            <w:r>
-              <w:rPr>
-                <w:b/>
-                <w:sz w:val="24"/>
-                <w:szCs w:val="24"/>
-                <w:lang w:val="ru-RU"/>
-              </w:rPr>
-              <w:t>функция 1:</w:t>
+            <w:r>
+              <w:rPr>
+                <w:b/>
+                <w:sz w:val="24"/>
+                <w:szCs w:val="24"/>
+                <w:lang w:val="ru-RU"/>
+              </w:rPr>
+              <w:t>Трудовая функция 1:</w:t>
             </w:r>
           </w:p>
           <w:p>
@@ -16581,144 +16055,14 @@
                 <w:lang w:val="ru-RU"/>
               </w:rPr>
             </w:pPr>
-          </w:p>
-          <w:p>
-            <w:pPr>
-              <w:ind w:right="-108"/>
-              <w:rPr>
-                <w:b/>
-                <w:sz w:val="24"/>
-                <w:szCs w:val="24"/>
-                <w:lang w:val="ru-RU"/>
-              </w:rPr>
-            </w:pPr>
-          </w:p>
-          <w:p>
-            <w:pPr>
-              <w:ind w:right="-108"/>
-              <w:rPr>
-                <w:b/>
-                <w:sz w:val="24"/>
-                <w:szCs w:val="24"/>
-                <w:lang w:val="ru-RU"/>
-              </w:rPr>
-            </w:pPr>
-          </w:p>
-          <w:p>
-            <w:pPr>
-              <w:ind w:right="-108"/>
-              <w:rPr>
-                <w:b/>
-                <w:sz w:val="24"/>
-                <w:szCs w:val="24"/>
-                <w:lang w:val="ru-RU"/>
-              </w:rPr>
-            </w:pPr>
-          </w:p>
-          <w:p>
-            <w:pPr>
-              <w:ind w:right="-108"/>
-              <w:rPr>
-                <w:b/>
-                <w:sz w:val="24"/>
-                <w:szCs w:val="24"/>
-                <w:lang w:val="ru-RU"/>
-              </w:rPr>
-            </w:pPr>
-          </w:p>
-          <w:p>
-            <w:pPr>
-              <w:ind w:right="-108"/>
-              <w:rPr>
-                <w:b/>
-                <w:sz w:val="24"/>
-                <w:szCs w:val="24"/>
-                <w:lang w:val="ru-RU"/>
-              </w:rPr>
-            </w:pPr>
-          </w:p>
-          <w:p>
-            <w:pPr>
-              <w:ind w:right="-108"/>
-              <w:rPr>
-                <w:b/>
-                <w:sz w:val="24"/>
-                <w:szCs w:val="24"/>
-                <w:lang w:val="ru-RU"/>
-              </w:rPr>
-            </w:pPr>
-          </w:p>
-          <w:p>
-            <w:pPr>
-              <w:ind w:right="-108"/>
-              <w:rPr>
-                <w:b/>
-                <w:sz w:val="24"/>
-                <w:szCs w:val="24"/>
-                <w:lang w:val="ru-RU"/>
-              </w:rPr>
-            </w:pPr>
-          </w:p>
-          <w:p>
-            <w:pPr>
-              <w:ind w:right="-108"/>
-              <w:rPr>
-                <w:b/>
-                <w:sz w:val="24"/>
-                <w:szCs w:val="24"/>
-                <w:lang w:val="ru-RU"/>
-              </w:rPr>
-            </w:pPr>
-          </w:p>
-          <w:p>
-            <w:pPr>
-              <w:ind w:right="-108"/>
-              <w:rPr>
-                <w:b/>
-                <w:sz w:val="24"/>
-                <w:szCs w:val="24"/>
-                <w:lang w:val="ru-RU"/>
-              </w:rPr>
-            </w:pPr>
-          </w:p>
-          <w:p>
-            <w:pPr>
-              <w:ind w:right="-108"/>
-              <w:rPr>
-                <w:b/>
-                <w:sz w:val="24"/>
-                <w:szCs w:val="24"/>
-                <w:lang w:val="ru-RU"/>
-              </w:rPr>
-            </w:pPr>
-            <w:r>
-              <w:rPr>
-                <w:b/>
-                <w:sz w:val="24"/>
-                <w:szCs w:val="24"/>
-                <w:lang w:val="ru-RU"/>
-              </w:rPr>
-              <w:t xml:space="preserve">Трудовая </w:t>
-            </w:r>
-          </w:p>
-          <w:p>
-            <w:pPr>
-              <w:ind w:right="-108"/>
-              <w:rPr>
-                <w:b/>
-                <w:sz w:val="24"/>
-                <w:szCs w:val="24"/>
-                <w:lang w:val="ru-RU"/>
-              </w:rPr>
-            </w:pPr>
-            <w:r>
-              <w:rPr>
-                <w:b/>
-                <w:sz w:val="24"/>
-                <w:szCs w:val="24"/>
-                <w:lang w:val="ru-RU"/>
-              </w:rPr>
-              <w:t>функция 2:</w:t>
+            <w:r>
+              <w:rPr>
+                <w:b/>
+                <w:sz w:val="24"/>
+                <w:szCs w:val="24"/>
+                <w:lang w:val="ru-RU"/>
+              </w:rPr>
+              <w:t>Трудовая функция 2:</w:t>
             </w:r>
           </w:p>
           <w:p>
@@ -16736,6 +16080,7 @@
                 <w:szCs w:val="24"/>
                 <w:lang w:val="kk-KZ" w:eastAsia="ru-RU"/>
               </w:rPr>
+              <w:lastRenderedPageBreak/>
               <w:t>Верификация, тестирование , в</w:t>
             </w:r>
             <w:r>
@@ -19328,45 +18673,14 @@
                 <w:lang w:val="ru-RU"/>
               </w:rPr>
             </w:pPr>
-          </w:p>
-          <w:p>
-            <w:pPr>
-              <w:ind w:right="-108"/>
-              <w:rPr>
-                <w:b/>
-                <w:sz w:val="24"/>
-                <w:szCs w:val="24"/>
-                <w:lang w:val="ru-RU"/>
-              </w:rPr>
-            </w:pPr>
-            <w:r>
-              <w:rPr>
-                <w:b/>
-                <w:sz w:val="24"/>
-                <w:szCs w:val="24"/>
-                <w:lang w:val="ru-RU"/>
-              </w:rPr>
-              <w:t xml:space="preserve">Трудовая </w:t>
-            </w:r>
-          </w:p>
-          <w:p>
-            <w:pPr>
-              <w:ind w:right="-108"/>
-              <w:rPr>
-                <w:b/>
-                <w:sz w:val="24"/>
-                <w:szCs w:val="24"/>
-                <w:lang w:val="ru-RU"/>
-              </w:rPr>
-            </w:pPr>
-            <w:r>
-              <w:rPr>
-                <w:b/>
-                <w:sz w:val="24"/>
-                <w:szCs w:val="24"/>
-                <w:lang w:val="ru-RU"/>
-              </w:rPr>
-              <w:t>функция 1:</w:t>
+            <w:r>
+              <w:rPr>
+                <w:b/>
+                <w:sz w:val="24"/>
+                <w:szCs w:val="24"/>
+                <w:lang w:val="ru-RU"/>
+              </w:rPr>
+              <w:t>Трудовая функция 1:</w:t>
             </w:r>
           </w:p>
           <w:p>
@@ -20577,144 +19891,14 @@
                 <w:lang w:val="ru-RU"/>
               </w:rPr>
             </w:pPr>
-          </w:p>
-          <w:p>
-            <w:pPr>
-              <w:ind w:right="-108"/>
-              <w:rPr>
-                <w:b/>
-                <w:sz w:val="24"/>
-                <w:szCs w:val="24"/>
-                <w:lang w:val="ru-RU"/>
-              </w:rPr>
-            </w:pPr>
-          </w:p>
-          <w:p>
-            <w:pPr>
-              <w:ind w:right="-108"/>
-              <w:rPr>
-                <w:b/>
-                <w:sz w:val="24"/>
-                <w:szCs w:val="24"/>
-                <w:lang w:val="ru-RU"/>
-              </w:rPr>
-            </w:pPr>
-          </w:p>
-          <w:p>
-            <w:pPr>
-              <w:ind w:right="-108"/>
-              <w:rPr>
-                <w:b/>
-                <w:sz w:val="24"/>
-                <w:szCs w:val="24"/>
-                <w:lang w:val="ru-RU"/>
-              </w:rPr>
-            </w:pPr>
-          </w:p>
-          <w:p>
-            <w:pPr>
-              <w:ind w:right="-108"/>
-              <w:rPr>
-                <w:b/>
-                <w:sz w:val="24"/>
-                <w:szCs w:val="24"/>
-                <w:lang w:val="ru-RU"/>
-              </w:rPr>
-            </w:pPr>
-          </w:p>
-          <w:p>
-            <w:pPr>
-              <w:ind w:right="-108"/>
-              <w:rPr>
-                <w:b/>
-                <w:sz w:val="24"/>
-                <w:szCs w:val="24"/>
-                <w:lang w:val="ru-RU"/>
-              </w:rPr>
-            </w:pPr>
-          </w:p>
-          <w:p>
-            <w:pPr>
-              <w:ind w:right="-108"/>
-              <w:rPr>
-                <w:b/>
-                <w:sz w:val="24"/>
-                <w:szCs w:val="24"/>
-                <w:lang w:val="ru-RU"/>
-              </w:rPr>
-            </w:pPr>
-          </w:p>
-          <w:p>
-            <w:pPr>
-              <w:ind w:right="-108"/>
-              <w:rPr>
-                <w:b/>
-                <w:sz w:val="24"/>
-                <w:szCs w:val="24"/>
-                <w:lang w:val="ru-RU"/>
-              </w:rPr>
-            </w:pPr>
-          </w:p>
-          <w:p>
-            <w:pPr>
-              <w:ind w:right="-108"/>
-              <w:rPr>
-                <w:b/>
-                <w:sz w:val="24"/>
-                <w:szCs w:val="24"/>
-                <w:lang w:val="ru-RU"/>
-              </w:rPr>
-            </w:pPr>
-          </w:p>
-          <w:p>
-            <w:pPr>
-              <w:ind w:right="-108"/>
-              <w:rPr>
-                <w:b/>
-                <w:sz w:val="24"/>
-                <w:szCs w:val="24"/>
-                <w:lang w:val="ru-RU"/>
-              </w:rPr>
-            </w:pPr>
-          </w:p>
-          <w:p>
-            <w:pPr>
-              <w:ind w:right="-108"/>
-              <w:rPr>
-                <w:b/>
-                <w:sz w:val="24"/>
-                <w:szCs w:val="24"/>
-                <w:lang w:val="ru-RU"/>
-              </w:rPr>
-            </w:pPr>
-            <w:r>
-              <w:rPr>
-                <w:b/>
-                <w:sz w:val="24"/>
-                <w:szCs w:val="24"/>
-                <w:lang w:val="ru-RU"/>
-              </w:rPr>
-              <w:t xml:space="preserve">Трудовая </w:t>
-            </w:r>
-          </w:p>
-          <w:p>
-            <w:pPr>
-              <w:ind w:right="-108"/>
-              <w:rPr>
-                <w:b/>
-                <w:sz w:val="24"/>
-                <w:szCs w:val="24"/>
-                <w:lang w:val="ru-RU"/>
-              </w:rPr>
-            </w:pPr>
-            <w:r>
-              <w:rPr>
-                <w:b/>
-                <w:sz w:val="24"/>
-                <w:szCs w:val="24"/>
-                <w:lang w:val="ru-RU"/>
-              </w:rPr>
-              <w:t>функция 2:</w:t>
+            <w:r>
+              <w:rPr>
+                <w:b/>
+                <w:sz w:val="24"/>
+                <w:szCs w:val="24"/>
+                <w:lang w:val="ru-RU"/>
+              </w:rPr>
+              <w:t>Трудовая функция 2:</w:t>
             </w:r>
           </w:p>
           <w:p>
@@ -23221,17 +22405,6 @@
                 <w:lang w:val="ru-RU"/>
               </w:rPr>
             </w:pPr>
-          </w:p>
-          <w:p>
-            <w:pPr>
-              <w:ind w:right="-108"/>
-              <w:rPr>
-                <w:b/>
-                <w:sz w:val="24"/>
-                <w:szCs w:val="24"/>
-                <w:lang w:val="ru-RU"/>
-              </w:rPr>
-            </w:pPr>
             <w:r>
               <w:rPr>
                 <w:b/>
@@ -24206,6 +23379,15 @@
                 <w:lang w:val="ru-RU"/>
               </w:rPr>
             </w:pPr>
+            <w:r>
+              <w:rPr>
+                <w:b/>
+                <w:sz w:val="24"/>
+                <w:szCs w:val="24"/>
+                <w:lang w:val="ru-RU"/>
+              </w:rPr>
+              <w:t>Трудовая функция 2:</w:t>
+            </w:r>
           </w:p>
           <w:p>
             <w:pPr>
@@ -24217,79 +23399,26 @@
                 <w:lang w:val="ru-RU"/>
               </w:rPr>
             </w:pPr>
-          </w:p>
-          <w:p>
-            <w:pPr>
-              <w:ind w:right="-108"/>
-              <w:rPr>
-                <w:b/>
-                <w:sz w:val="24"/>
-                <w:szCs w:val="24"/>
-                <w:lang w:val="ru-RU"/>
-              </w:rPr>
-            </w:pPr>
-          </w:p>
-          <w:p>
-            <w:pPr>
-              <w:ind w:right="-108"/>
-              <w:rPr>
-                <w:b/>
-                <w:sz w:val="24"/>
-                <w:szCs w:val="24"/>
-                <w:lang w:val="ru-RU"/>
-              </w:rPr>
-            </w:pPr>
-          </w:p>
-          <w:p>
-            <w:pPr>
-              <w:ind w:right="-108"/>
-              <w:rPr>
-                <w:b/>
-                <w:sz w:val="24"/>
-                <w:szCs w:val="24"/>
-                <w:lang w:val="ru-RU"/>
-              </w:rPr>
-            </w:pPr>
-          </w:p>
-          <w:p>
-            <w:pPr>
-              <w:ind w:right="-108"/>
-              <w:rPr>
-                <w:b/>
-                <w:sz w:val="24"/>
-                <w:szCs w:val="24"/>
-                <w:lang w:val="ru-RU"/>
-              </w:rPr>
-            </w:pPr>
-            <w:r>
-              <w:rPr>
-                <w:b/>
-                <w:sz w:val="24"/>
-                <w:szCs w:val="24"/>
-                <w:lang w:val="ru-RU"/>
-              </w:rPr>
-              <w:t>Трудовая функция 2:</w:t>
-            </w:r>
-            <w:r>
-              <w:rPr>
-                <w:b/>
-                <w:sz w:val="24"/>
-                <w:szCs w:val="24"/>
-                <w:lang w:val="ru-RU"/>
+            <w:r>
+              <w:rPr>
+                <w:color w:val="000000"/>
+                <w:sz w:val="24"/>
+                <w:szCs w:val="24"/>
+                <w:lang w:val="kk-KZ" w:eastAsia="ru-RU"/>
+              </w:rPr>
+              <w:t>Программирование</w:t>
+            </w:r>
+            <w:r>
+              <w:rPr>
+                <w:color w:val="000000"/>
+                <w:sz w:val="24"/>
+                <w:szCs w:val="24"/>
+                <w:lang w:val="ru-RU" w:eastAsia="ru-RU"/>
               </w:rPr>
               <w:t xml:space="preserve"> </w:t>
             </w:r>
             <w:r>
               <w:rPr>
-                <w:color w:val="000000"/>
-                <w:sz w:val="24"/>
-                <w:szCs w:val="24"/>
-                <w:lang w:val="kk-KZ" w:eastAsia="ru-RU"/>
-              </w:rPr>
-              <w:t>Программирование</w:t>
-            </w:r>
-            <w:r>
-              <w:rPr>
                 <w:spacing w:val="-1"/>
                 <w:sz w:val="24"/>
                 <w:szCs w:val="24"/>
@@ -24298,28 +23427,6 @@
               </w:rPr>
               <w:t>бэкенда и фронтэнда программного обеспечения</w:t>
             </w:r>
-          </w:p>
-          <w:p>
-            <w:pPr>
-              <w:ind w:right="-108"/>
-              <w:rPr>
-                <w:b/>
-                <w:sz w:val="24"/>
-                <w:szCs w:val="24"/>
-                <w:lang w:val="ru-RU"/>
-              </w:rPr>
-            </w:pPr>
-          </w:p>
-          <w:p>
-            <w:pPr>
-              <w:ind w:right="-108"/>
-              <w:rPr>
-                <w:b/>
-                <w:sz w:val="24"/>
-                <w:szCs w:val="24"/>
-                <w:lang w:val="ru-RU"/>
-              </w:rPr>
-            </w:pPr>
           </w:p>
           <w:p>
             <w:pPr>
@@ -27134,17 +26241,6 @@
                 <w:lang w:val="ru-RU"/>
               </w:rPr>
             </w:pPr>
-          </w:p>
-          <w:p>
-            <w:pPr>
-              <w:ind w:right="-108"/>
-              <w:rPr>
-                <w:b/>
-                <w:sz w:val="24"/>
-                <w:szCs w:val="24"/>
-                <w:lang w:val="ru-RU"/>
-              </w:rPr>
-            </w:pPr>
             <w:r>
               <w:rPr>
                 <w:b/>
@@ -27154,25 +26250,23 @@
               </w:rPr>
               <w:t xml:space="preserve">Трудовая </w:t>
             </w:r>
-          </w:p>
-          <w:p>
-            <w:pPr>
-              <w:ind w:right="-108"/>
-              <w:rPr>
-                <w:b/>
-                <w:sz w:val="24"/>
-                <w:szCs w:val="24"/>
-                <w:lang w:val="ru-RU"/>
-              </w:rPr>
-            </w:pPr>
-            <w:r>
-              <w:rPr>
-                <w:b/>
-                <w:sz w:val="24"/>
-                <w:szCs w:val="24"/>
-                <w:lang w:val="ru-RU"/>
-              </w:rPr>
-              <w:t>функция 1:</w:t>
+            <w:r>
+              <w:rPr>
+                <w:b/>
+                <w:sz w:val="24"/>
+                <w:szCs w:val="24"/>
+                <w:lang w:val="ru-RU"/>
+              </w:rPr>
+              <w:t>ф</w:t>
+            </w:r>
+            <w:r>
+              <w:rPr>
+                <w:b/>
+                <w:sz w:val="24"/>
+                <w:szCs w:val="24"/>
+                <w:lang w:val="ru-RU"/>
+              </w:rPr>
+              <w:t>ункция 1:</w:t>
             </w:r>
           </w:p>
           <w:p>
@@ -28310,6 +27404,33 @@
                 <w:lang w:val="ru-RU"/>
               </w:rPr>
             </w:pPr>
+            <w:r>
+              <w:rPr>
+                <w:b/>
+                <w:sz w:val="24"/>
+                <w:szCs w:val="24"/>
+                <w:lang w:val="ru-RU"/>
+              </w:rPr>
+              <w:t>Трудовая</w:t>
+            </w:r>
+            <w:r>
+              <w:rPr>
+                <w:b/>
+                <w:sz w:val="24"/>
+                <w:szCs w:val="24"/>
+                <w:lang w:val="ru-RU"/>
+              </w:rPr>
+              <w:t xml:space="preserve"> </w:t>
+            </w:r>
+            <w:r>
+              <w:rPr>
+                <w:b/>
+                <w:sz w:val="24"/>
+                <w:szCs w:val="24"/>
+                <w:lang w:val="ru-RU"/>
+              </w:rPr>
+              <w:t>функция 2:</w:t>
+            </w:r>
           </w:p>
           <w:p>
             <w:pPr>
@@ -28321,97 +27442,28 @@
                 <w:lang w:val="ru-RU"/>
               </w:rPr>
             </w:pPr>
-          </w:p>
-          <w:p>
-            <w:pPr>
-              <w:ind w:right="-108"/>
-              <w:rPr>
-                <w:b/>
-                <w:sz w:val="24"/>
-                <w:szCs w:val="24"/>
-                <w:lang w:val="ru-RU"/>
-              </w:rPr>
-            </w:pPr>
-          </w:p>
-          <w:p>
-            <w:pPr>
-              <w:ind w:right="-108"/>
-              <w:rPr>
-                <w:b/>
-                <w:sz w:val="24"/>
-                <w:szCs w:val="24"/>
-                <w:lang w:val="ru-RU"/>
-              </w:rPr>
-            </w:pPr>
-          </w:p>
-          <w:p>
-            <w:pPr>
-              <w:ind w:right="-108"/>
-              <w:rPr>
-                <w:b/>
-                <w:sz w:val="24"/>
-                <w:szCs w:val="24"/>
-                <w:lang w:val="ru-RU"/>
-              </w:rPr>
-            </w:pPr>
-          </w:p>
-          <w:p>
-            <w:pPr>
-              <w:ind w:right="-108"/>
-              <w:rPr>
-                <w:b/>
-                <w:sz w:val="24"/>
-                <w:szCs w:val="24"/>
-                <w:lang w:val="ru-RU"/>
-              </w:rPr>
-            </w:pPr>
-            <w:r>
-              <w:rPr>
-                <w:b/>
-                <w:sz w:val="24"/>
-                <w:szCs w:val="24"/>
-                <w:lang w:val="ru-RU"/>
-              </w:rPr>
-              <w:t>Трудовая</w:t>
-            </w:r>
-            <w:r>
-              <w:rPr>
-                <w:b/>
-                <w:sz w:val="24"/>
-                <w:szCs w:val="24"/>
-                <w:lang w:val="ru-RU"/>
+            <w:bookmarkStart w:id="0" w:name="_GoBack"/>
+            <w:bookmarkEnd w:id="0"/>
+            <w:r>
+              <w:rPr>
+                <w:color w:val="000000"/>
+                <w:sz w:val="24"/>
+                <w:szCs w:val="24"/>
+                <w:lang w:val="kk-KZ" w:eastAsia="ru-RU"/>
+              </w:rPr>
+              <w:t>Программирование</w:t>
+            </w:r>
+            <w:r>
+              <w:rPr>
+                <w:color w:val="000000"/>
+                <w:sz w:val="24"/>
+                <w:szCs w:val="24"/>
+                <w:lang w:val="ru-RU" w:eastAsia="ru-RU"/>
               </w:rPr>
               <w:t xml:space="preserve"> </w:t>
             </w:r>
             <w:r>
               <w:rPr>
-                <w:b/>
-                <w:sz w:val="24"/>
-                <w:szCs w:val="24"/>
-                <w:lang w:val="ru-RU"/>
-              </w:rPr>
-              <w:t>функция 2:</w:t>
-            </w:r>
-            <w:r>
-              <w:rPr>
-                <w:b/>
-                <w:sz w:val="24"/>
-                <w:szCs w:val="24"/>
-                <w:lang w:val="ru-RU"/>
-              </w:rPr>
-              <w:t xml:space="preserve"> </w:t>
-            </w:r>
-            <w:r>
-              <w:rPr>
-                <w:color w:val="000000"/>
-                <w:sz w:val="24"/>
-                <w:szCs w:val="24"/>
-                <w:lang w:val="kk-KZ" w:eastAsia="ru-RU"/>
-              </w:rPr>
-              <w:t>Программирование</w:t>
-            </w:r>
-            <w:r>
-              <w:rPr>
                 <w:spacing w:val="-1"/>
                 <w:sz w:val="24"/>
                 <w:szCs w:val="24"/>
@@ -28420,28 +27472,6 @@
               </w:rPr>
               <w:t>бэкенда и фронтэнда программного обеспечения</w:t>
             </w:r>
-          </w:p>
-          <w:p>
-            <w:pPr>
-              <w:ind w:right="-108"/>
-              <w:rPr>
-                <w:b/>
-                <w:sz w:val="24"/>
-                <w:szCs w:val="24"/>
-                <w:lang w:val="ru-RU"/>
-              </w:rPr>
-            </w:pPr>
-          </w:p>
-          <w:p>
-            <w:pPr>
-              <w:ind w:right="-108"/>
-              <w:rPr>
-                <w:b/>
-                <w:sz w:val="24"/>
-                <w:szCs w:val="24"/>
-                <w:lang w:val="ru-RU"/>
-              </w:rPr>
-            </w:pPr>
           </w:p>
           <w:p>
             <w:pPr>
@@ -31477,85 +30507,8 @@
 </w:document>
 </file>
 
-<file path=word/commentsIds.xml><?xml version="1.0" encoding="utf-8"?>
-<w16cid:commentsIds xmlns:wpc="http://schemas.microsoft.com/office/word/2010/wordprocessingCanvas" xmlns:cx="http://schemas.microsoft.com/office/drawing/2014/chartex" xmlns:cx1="http://schemas.microsoft.com/office/drawing/2015/9/8/chartex" xmlns:cx2="http://schemas.microsoft.com/office/drawing/2015/10/21/chartex" xmlns:cx3="http://schemas.microsoft.com/office/drawing/2016/5/9/chartex" xmlns:cx4="http://schemas.microsoft.com/office/drawing/2016/5/10/chartex" xmlns:cx5="http://schemas.microsoft.com/office/drawing/2016/5/11/chartex" xmlns:cx6="http://schemas.microsoft.com/office/drawing/2016/5/12/chartex" xmlns:cx7="http://schemas.microsoft.com/office/drawing/2016/5/13/chartex" xmlns:cx8="http://schemas.microsoft.com/office/drawing/2016/5/14/chartex" xmlns:mc="http://schemas.openxmlformats.org/markup-compatibility/2006" xmlns:aink="http://schemas.microsoft.com/office/drawing/2016/ink" xmlns:am3d="http://schemas.microsoft.com/office/drawing/2017/model3d" xmlns:o="urn:schemas-microsoft-com:office:office" xmlns:r="http://schemas.openxmlformats.org/officeDocument/2006/relationships" xmlns:m="http://schemas.openxmlformats.org/officeDocument/2006/math" xmlns:v="urn:schemas-microsoft-com:vml" xmlns:wp14="http://schemas.microsoft.com/office/word/2010/wordprocessingDrawing" xmlns:wp="http://schemas.openxmlformats.org/drawingml/2006/wordprocessingDrawing" xmlns:w10="urn:schemas-microsoft-com:office:word" xmlns:w="http://schemas.openxmlformats.org/wordprocessingml/2006/main" xmlns:w14="http://schemas.microsoft.com/office/word/2010/wordml" xmlns:w15="http://schemas.microsoft.com/office/word/2012/wordml" xmlns:w16cid="http://schemas.microsoft.com/office/word/2016/wordml/cid" xmlns:w16se="http://schemas.microsoft.com/office/word/2015/wordml/symex" xmlns:wpg="http://schemas.microsoft.com/office/word/2010/wordprocessingGroup" xmlns:wpi="http://schemas.microsoft.com/office/word/2010/wordprocessingInk" xmlns:wne="http://schemas.microsoft.com/office/word/2006/wordml" xmlns:wps="http://schemas.microsoft.com/office/word/2010/wordprocessingShape" mc:Ignorable="w14 w15 w16se w16cid wp14">
-  <w16cid:commentId w16cid:paraId="10255C47" w16cid:durableId="218A4EF1"/>
-  <w16cid:commentId w16cid:paraId="0451D76E" w16cid:durableId="218A4EF2"/>
-  <w16cid:commentId w16cid:paraId="71633A7D" w16cid:durableId="218A4EF3"/>
-  <w16cid:commentId w16cid:paraId="06C7CB4B" w16cid:durableId="218A4EF4"/>
-  <w16cid:commentId w16cid:paraId="39CEC141" w16cid:durableId="218A4EF5"/>
-  <w16cid:commentId w16cid:paraId="4BD8BF9E" w16cid:durableId="218A4EF6"/>
-  <w16cid:commentId w16cid:paraId="553BE48B" w16cid:durableId="218A4EF7"/>
-  <w16cid:commentId w16cid:paraId="75BB81A8" w16cid:durableId="218A4EF8"/>
-  <w16cid:commentId w16cid:paraId="356A1014" w16cid:durableId="218A4EF9"/>
-  <w16cid:commentId w16cid:paraId="40F7A775" w16cid:durableId="218A4EFA"/>
-  <w16cid:commentId w16cid:paraId="6A47654E" w16cid:durableId="218A4F8F"/>
-  <w16cid:commentId w16cid:paraId="77E00553" w16cid:durableId="218A4EFB"/>
-  <w16cid:commentId w16cid:paraId="6839287A" w16cid:durableId="218A4EFC"/>
-  <w16cid:commentId w16cid:paraId="769F987E" w16cid:durableId="218A4EFD"/>
-  <w16cid:commentId w16cid:paraId="63AA0119" w16cid:durableId="218A4EFE"/>
-  <w16cid:commentId w16cid:paraId="0BF90882" w16cid:durableId="218A4EFF"/>
-  <w16cid:commentId w16cid:paraId="6BC81055" w16cid:durableId="218A4F00"/>
-  <w16cid:commentId w16cid:paraId="7527740D" w16cid:durableId="218A4F01"/>
-  <w16cid:commentId w16cid:paraId="059C1B93" w16cid:durableId="218A4F02"/>
-  <w16cid:commentId w16cid:paraId="50DA8BD3" w16cid:durableId="218A4F03"/>
-  <w16cid:commentId w16cid:paraId="6B330B0C" w16cid:durableId="218A4F04"/>
-  <w16cid:commentId w16cid:paraId="0F3F6EB9" w16cid:durableId="218A4F05"/>
-  <w16cid:commentId w16cid:paraId="0F876888" w16cid:durableId="218A4F06"/>
-  <w16cid:commentId w16cid:paraId="013125DC" w16cid:durableId="218A4F07"/>
-  <w16cid:commentId w16cid:paraId="55860BC3" w16cid:durableId="218A4F08"/>
-  <w16cid:commentId w16cid:paraId="127E2371" w16cid:durableId="218A4F09"/>
-  <w16cid:commentId w16cid:paraId="0C225EB3" w16cid:durableId="218A4F0A"/>
-  <w16cid:commentId w16cid:paraId="1D97B8CB" w16cid:durableId="218A4F0B"/>
-  <w16cid:commentId w16cid:paraId="60990D53" w16cid:durableId="218A4F0C"/>
-  <w16cid:commentId w16cid:paraId="6AA1113A" w16cid:durableId="218A4F0D"/>
-  <w16cid:commentId w16cid:paraId="401EC360" w16cid:durableId="218A4F0E"/>
-  <w16cid:commentId w16cid:paraId="773A0387" w16cid:durableId="218A4F0F"/>
-  <w16cid:commentId w16cid:paraId="07A64117" w16cid:durableId="218A4F10"/>
-  <w16cid:commentId w16cid:paraId="101BCA54" w16cid:durableId="218A4F11"/>
-  <w16cid:commentId w16cid:paraId="152DAA1F" w16cid:durableId="218A4F12"/>
-  <w16cid:commentId w16cid:paraId="13E4242E" w16cid:durableId="218A4F13"/>
-  <w16cid:commentId w16cid:paraId="324CC60A" w16cid:durableId="218A4F14"/>
-  <w16cid:commentId w16cid:paraId="073DA80A" w16cid:durableId="218A4F15"/>
-  <w16cid:commentId w16cid:paraId="6364381C" w16cid:durableId="218A4F16"/>
-  <w16cid:commentId w16cid:paraId="16C97805" w16cid:durableId="218A4F17"/>
-  <w16cid:commentId w16cid:paraId="4A0E163B" w16cid:durableId="218A4F18"/>
-  <w16cid:commentId w16cid:paraId="1977BB0A" w16cid:durableId="218A4F19"/>
-  <w16cid:commentId w16cid:paraId="214F2DCD" w16cid:durableId="218A4F1A"/>
-  <w16cid:commentId w16cid:paraId="759CC9AA" w16cid:durableId="218A4F1B"/>
-  <w16cid:commentId w16cid:paraId="07DFD493" w16cid:durableId="21929FFF"/>
-  <w16cid:commentId w16cid:paraId="30EABD02" w16cid:durableId="21929FFE"/>
-  <w16cid:commentId w16cid:paraId="56CD5EA5" w16cid:durableId="21929FFD"/>
-  <w16cid:commentId w16cid:paraId="3A571CD7" w16cid:durableId="2192A00C"/>
-  <w16cid:commentId w16cid:paraId="3AFA4058" w16cid:durableId="2192A00B"/>
-  <w16cid:commentId w16cid:paraId="55C9630C" w16cid:durableId="2192A00A"/>
-  <w16cid:commentId w16cid:paraId="3EF3A5DB" w16cid:durableId="218A4F1C"/>
-  <w16cid:commentId w16cid:paraId="242E88FE" w16cid:durableId="218A4F1D"/>
-  <w16cid:commentId w16cid:paraId="284A4839" w16cid:durableId="218A4F1E"/>
-  <w16cid:commentId w16cid:paraId="44C18547" w16cid:durableId="218A4F21"/>
-  <w16cid:commentId w16cid:paraId="4F22D513" w16cid:durableId="218A4F1F"/>
-  <w16cid:commentId w16cid:paraId="06552368" w16cid:durableId="218A4F20"/>
-  <w16cid:commentId w16cid:paraId="0B3BF6AB" w16cid:durableId="218A4F22"/>
-  <w16cid:commentId w16cid:paraId="1672C634" w16cid:durableId="218A4F23"/>
-  <w16cid:commentId w16cid:paraId="4C2A88B0" w16cid:durableId="218A4F24"/>
-  <w16cid:commentId w16cid:paraId="16CAB2F0" w16cid:durableId="218A4F25"/>
-  <w16cid:commentId w16cid:paraId="793F6359" w16cid:durableId="218A4F26"/>
-  <w16cid:commentId w16cid:paraId="0FD33616" w16cid:durableId="218A4F27"/>
-  <w16cid:commentId w16cid:paraId="34CE9B12" w16cid:durableId="218A4F28"/>
-  <w16cid:commentId w16cid:paraId="5BA57E42" w16cid:durableId="2192A039"/>
-  <w16cid:commentId w16cid:paraId="76E995B8" w16cid:durableId="2192A038"/>
-  <w16cid:commentId w16cid:paraId="7A21BBAF" w16cid:durableId="2192A037"/>
-  <w16cid:commentId w16cid:paraId="1D3CD717" w16cid:durableId="2192A036"/>
-  <w16cid:commentId w16cid:paraId="42145E5A" w16cid:durableId="2192A035"/>
-  <w16cid:commentId w16cid:paraId="620A8B97" w16cid:durableId="218A4F29"/>
-  <w16cid:commentId w16cid:paraId="775C6881" w16cid:durableId="2192A06B"/>
-  <w16cid:commentId w16cid:paraId="354619BB" w16cid:durableId="218A4F2A"/>
-  <w16cid:commentId w16cid:paraId="5D55E9FB" w16cid:durableId="218A4F2B"/>
-</w16cid:commentsIds>
-</file>
-
 <file path=word/endnotes.xml><?xml version="1.0" encoding="utf-8"?>
-<w:endnotes xmlns:wpc="http://schemas.microsoft.com/office/word/2010/wordprocessingCanvas" xmlns:mc="http://schemas.openxmlformats.org/markup-compatibility/2006" xmlns:o="urn:schemas-microsoft-com:office:office" xmlns:r="http://schemas.openxmlformats.org/officeDocument/2006/relationships" xmlns:m="http://schemas.openxmlformats.org/officeDocument/2006/math" xmlns:v="urn:schemas-microsoft-com:vml" xmlns:wp14="http://schemas.microsoft.com/office/word/2010/wordprocessingDrawing" xmlns:wp="http://schemas.openxmlformats.org/drawingml/2006/wordprocessingDrawing" xmlns:w10="urn:schemas-microsoft-com:office:word" xmlns:w="http://schemas.openxmlformats.org/wordprocessingml/2006/main" xmlns:w14="http://schemas.microsoft.com/office/word/2010/wordml" xmlns:w15="http://schemas.microsoft.com/office/word/2012/wordml" xmlns:wpg="http://schemas.microsoft.com/office/word/2010/wordprocessingGroup" xmlns:wpi="http://schemas.microsoft.com/office/word/2010/wordprocessingInk" xmlns:wne="http://schemas.microsoft.com/office/word/2006/wordml" xmlns:wps="http://schemas.microsoft.com/office/word/2010/wordprocessingShape" mc:Ignorable="w14 w15 wp14">
+<w:endnotes xmlns:wpc="http://schemas.microsoft.com/office/word/2010/wordprocessingCanvas" xmlns:cx="http://schemas.microsoft.com/office/drawing/2014/chartex" xmlns:cx1="http://schemas.microsoft.com/office/drawing/2015/9/8/chartex" xmlns:cx2="http://schemas.microsoft.com/office/drawing/2015/10/21/chartex" xmlns:cx3="http://schemas.microsoft.com/office/drawing/2016/5/9/chartex" xmlns:cx4="http://schemas.microsoft.com/office/drawing/2016/5/10/chartex" xmlns:cx5="http://schemas.microsoft.com/office/drawing/2016/5/11/chartex" xmlns:cx6="http://schemas.microsoft.com/office/drawing/2016/5/12/chartex" xmlns:cx7="http://schemas.microsoft.com/office/drawing/2016/5/13/chartex" xmlns:cx8="http://schemas.microsoft.com/office/drawing/2016/5/14/chartex" xmlns:mc="http://schemas.openxmlformats.org/markup-compatibility/2006" xmlns:aink="http://schemas.microsoft.com/office/drawing/2016/ink" xmlns:am3d="http://schemas.microsoft.com/office/drawing/2017/model3d" xmlns:o="urn:schemas-microsoft-com:office:office" xmlns:r="http://schemas.openxmlformats.org/officeDocument/2006/relationships" xmlns:m="http://schemas.openxmlformats.org/officeDocument/2006/math" xmlns:v="urn:schemas-microsoft-com:vml" xmlns:wp14="http://schemas.microsoft.com/office/word/2010/wordprocessingDrawing" xmlns:wp="http://schemas.openxmlformats.org/drawingml/2006/wordprocessingDrawing" xmlns:w10="urn:schemas-microsoft-com:office:word" xmlns:w="http://schemas.openxmlformats.org/wordprocessingml/2006/main" xmlns:w14="http://schemas.microsoft.com/office/word/2010/wordml" xmlns:w15="http://schemas.microsoft.com/office/word/2012/wordml" xmlns:w16cex="http://schemas.microsoft.com/office/word/2018/wordml/cex" xmlns:w16cid="http://schemas.microsoft.com/office/word/2016/wordml/cid" xmlns:w16="http://schemas.microsoft.com/office/word/2018/wordml" xmlns:w16se="http://schemas.microsoft.com/office/word/2015/wordml/symex" xmlns:wpg="http://schemas.microsoft.com/office/word/2010/wordprocessingGroup" xmlns:wpi="http://schemas.microsoft.com/office/word/2010/wordprocessingInk" xmlns:wne="http://schemas.microsoft.com/office/word/2006/wordml" xmlns:wps="http://schemas.microsoft.com/office/word/2010/wordprocessingShape" mc:Ignorable="w14 w15 w16se w16cid w16 w16cex wp14">
   <w:endnote w:type="separator" w:id="-1">
     <w:p>
       <w:r>
@@ -31574,7 +30527,7 @@
 </file>
 
 <file path=word/footnotes.xml><?xml version="1.0" encoding="utf-8"?>
-<w:footnotes xmlns:wpc="http://schemas.microsoft.com/office/word/2010/wordprocessingCanvas" xmlns:mc="http://schemas.openxmlformats.org/markup-compatibility/2006" xmlns:o="urn:schemas-microsoft-com:office:office" xmlns:r="http://schemas.openxmlformats.org/officeDocument/2006/relationships" xmlns:m="http://schemas.openxmlformats.org/officeDocument/2006/math" xmlns:v="urn:schemas-microsoft-com:vml" xmlns:wp14="http://schemas.microsoft.com/office/word/2010/wordprocessingDrawing" xmlns:wp="http://schemas.openxmlformats.org/drawingml/2006/wordprocessingDrawing" xmlns:w10="urn:schemas-microsoft-com:office:word" xmlns:w="http://schemas.openxmlformats.org/wordprocessingml/2006/main" xmlns:w14="http://schemas.microsoft.com/office/word/2010/wordml" xmlns:w15="http://schemas.microsoft.com/office/word/2012/wordml" xmlns:wpg="http://schemas.microsoft.com/office/word/2010/wordprocessingGroup" xmlns:wpi="http://schemas.microsoft.com/office/word/2010/wordprocessingInk" xmlns:wne="http://schemas.microsoft.com/office/word/2006/wordml" xmlns:wps="http://schemas.microsoft.com/office/word/2010/wordprocessingShape" mc:Ignorable="w14 w15 wp14">
+<w:footnotes xmlns:wpc="http://schemas.microsoft.com/office/word/2010/wordprocessingCanvas" xmlns:cx="http://schemas.microsoft.com/office/drawing/2014/chartex" xmlns:cx1="http://schemas.microsoft.com/office/drawing/2015/9/8/chartex" xmlns:cx2="http://schemas.microsoft.com/office/drawing/2015/10/21/chartex" xmlns:cx3="http://schemas.microsoft.com/office/drawing/2016/5/9/chartex" xmlns:cx4="http://schemas.microsoft.com/office/drawing/2016/5/10/chartex" xmlns:cx5="http://schemas.microsoft.com/office/drawing/2016/5/11/chartex" xmlns:cx6="http://schemas.microsoft.com/office/drawing/2016/5/12/chartex" xmlns:cx7="http://schemas.microsoft.com/office/drawing/2016/5/13/chartex" xmlns:cx8="http://schemas.microsoft.com/office/drawing/2016/5/14/chartex" xmlns:mc="http://schemas.openxmlformats.org/markup-compatibility/2006" xmlns:aink="http://schemas.microsoft.com/office/drawing/2016/ink" xmlns:am3d="http://schemas.microsoft.com/office/drawing/2017/model3d" xmlns:o="urn:schemas-microsoft-com:office:office" xmlns:r="http://schemas.openxmlformats.org/officeDocument/2006/relationships" xmlns:m="http://schemas.openxmlformats.org/officeDocument/2006/math" xmlns:v="urn:schemas-microsoft-com:vml" xmlns:wp14="http://schemas.microsoft.com/office/word/2010/wordprocessingDrawing" xmlns:wp="http://schemas.openxmlformats.org/drawingml/2006/wordprocessingDrawing" xmlns:w10="urn:schemas-microsoft-com:office:word" xmlns:w="http://schemas.openxmlformats.org/wordprocessingml/2006/main" xmlns:w14="http://schemas.microsoft.com/office/word/2010/wordml" xmlns:w15="http://schemas.microsoft.com/office/word/2012/wordml" xmlns:w16cex="http://schemas.microsoft.com/office/word/2018/wordml/cex" xmlns:w16cid="http://schemas.microsoft.com/office/word/2016/wordml/cid" xmlns:w16="http://schemas.microsoft.com/office/word/2018/wordml" xmlns:w16se="http://schemas.microsoft.com/office/word/2015/wordml/symex" xmlns:wpg="http://schemas.microsoft.com/office/word/2010/wordprocessingGroup" xmlns:wpi="http://schemas.microsoft.com/office/word/2010/wordprocessingInk" xmlns:wne="http://schemas.microsoft.com/office/word/2006/wordml" xmlns:wps="http://schemas.microsoft.com/office/word/2010/wordprocessingShape" mc:Ignorable="w14 w15 w16se w16cid w16 w16cex wp14">
   <w:footnote w:type="separator" w:id="-1">
     <w:p>
       <w:r>
@@ -31593,7 +30546,7 @@
 </file>
 
 <file path=word/header1.xml><?xml version="1.0" encoding="utf-8"?>
-<w:hdr xmlns:wpc="http://schemas.microsoft.com/office/word/2010/wordprocessingCanvas" xmlns:mc="http://schemas.openxmlformats.org/markup-compatibility/2006" xmlns:o="urn:schemas-microsoft-com:office:office" xmlns:r="http://schemas.openxmlformats.org/officeDocument/2006/relationships" xmlns:m="http://schemas.openxmlformats.org/officeDocument/2006/math" xmlns:v="urn:schemas-microsoft-com:vml" xmlns:wp14="http://schemas.microsoft.com/office/word/2010/wordprocessingDrawing" xmlns:wp="http://schemas.openxmlformats.org/drawingml/2006/wordprocessingDrawing" xmlns:w10="urn:schemas-microsoft-com:office:word" xmlns:w="http://schemas.openxmlformats.org/wordprocessingml/2006/main" xmlns:w14="http://schemas.microsoft.com/office/word/2010/wordml" xmlns:w15="http://schemas.microsoft.com/office/word/2012/wordml" xmlns:wpg="http://schemas.microsoft.com/office/word/2010/wordprocessingGroup" xmlns:wpi="http://schemas.microsoft.com/office/word/2010/wordprocessingInk" xmlns:wne="http://schemas.microsoft.com/office/word/2006/wordml" xmlns:wps="http://schemas.microsoft.com/office/word/2010/wordprocessingShape" mc:Ignorable="w14 w15 wp14">
+<w:hdr xmlns:wpc="http://schemas.microsoft.com/office/word/2010/wordprocessingCanvas" xmlns:cx="http://schemas.microsoft.com/office/drawing/2014/chartex" xmlns:cx1="http://schemas.microsoft.com/office/drawing/2015/9/8/chartex" xmlns:cx2="http://schemas.microsoft.com/office/drawing/2015/10/21/chartex" xmlns:cx3="http://schemas.microsoft.com/office/drawing/2016/5/9/chartex" xmlns:cx4="http://schemas.microsoft.com/office/drawing/2016/5/10/chartex" xmlns:cx5="http://schemas.microsoft.com/office/drawing/2016/5/11/chartex" xmlns:cx6="http://schemas.microsoft.com/office/drawing/2016/5/12/chartex" xmlns:cx7="http://schemas.microsoft.com/office/drawing/2016/5/13/chartex" xmlns:cx8="http://schemas.microsoft.com/office/drawing/2016/5/14/chartex" xmlns:mc="http://schemas.openxmlformats.org/markup-compatibility/2006" xmlns:aink="http://schemas.microsoft.com/office/drawing/2016/ink" xmlns:am3d="http://schemas.microsoft.com/office/drawing/2017/model3d" xmlns:o="urn:schemas-microsoft-com:office:office" xmlns:r="http://schemas.openxmlformats.org/officeDocument/2006/relationships" xmlns:m="http://schemas.openxmlformats.org/officeDocument/2006/math" xmlns:v="urn:schemas-microsoft-com:vml" xmlns:wp14="http://schemas.microsoft.com/office/word/2010/wordprocessingDrawing" xmlns:wp="http://schemas.openxmlformats.org/drawingml/2006/wordprocessingDrawing" xmlns:w10="urn:schemas-microsoft-com:office:word" xmlns:w="http://schemas.openxmlformats.org/wordprocessingml/2006/main" xmlns:w14="http://schemas.microsoft.com/office/word/2010/wordml" xmlns:w15="http://schemas.microsoft.com/office/word/2012/wordml" xmlns:w16cex="http://schemas.microsoft.com/office/word/2018/wordml/cex" xmlns:w16cid="http://schemas.microsoft.com/office/word/2016/wordml/cid" xmlns:w16="http://schemas.microsoft.com/office/word/2018/wordml" xmlns:w16se="http://schemas.microsoft.com/office/word/2015/wordml/symex" xmlns:wpg="http://schemas.microsoft.com/office/word/2010/wordprocessingGroup" xmlns:wpi="http://schemas.microsoft.com/office/word/2010/wordprocessingInk" xmlns:wne="http://schemas.microsoft.com/office/word/2006/wordml" xmlns:wps="http://schemas.microsoft.com/office/word/2010/wordprocessingShape" mc:Ignorable="w14 w15 w16se w16cid w16 w16cex wp14">
   <w:sdt>
     <w:sdtPr>
       <w:id w:val="580873241"/>
@@ -31640,7 +30593,7 @@
 </file>
 
 <file path=word/numbering.xml><?xml version="1.0" encoding="utf-8"?>
-<w:numbering xmlns:wpc="http://schemas.microsoft.com/office/word/2010/wordprocessingCanvas" xmlns:mc="http://schemas.openxmlformats.org/markup-compatibility/2006" xmlns:o="urn:schemas-microsoft-com:office:office" xmlns:r="http://schemas.openxmlformats.org/officeDocument/2006/relationships" xmlns:m="http://schemas.openxmlformats.org/officeDocument/2006/math" xmlns:v="urn:schemas-microsoft-com:vml" xmlns:wp14="http://schemas.microsoft.com/office/word/2010/wordprocessingDrawing" xmlns:wp="http://schemas.openxmlformats.org/drawingml/2006/wordprocessingDrawing" xmlns:w10="urn:schemas-microsoft-com:office:word" xmlns:w="http://schemas.openxmlformats.org/wordprocessingml/2006/main" xmlns:w14="http://schemas.microsoft.com/office/word/2010/wordml" xmlns:w15="http://schemas.microsoft.com/office/word/2012/wordml" xmlns:wpg="http://schemas.microsoft.com/office/word/2010/wordprocessingGroup" xmlns:wpi="http://schemas.microsoft.com/office/word/2010/wordprocessingInk" xmlns:wne="http://schemas.microsoft.com/office/word/2006/wordml" xmlns:wps="http://schemas.microsoft.com/office/word/2010/wordprocessingShape" mc:Ignorable="w14 w15 wp14">
+<w:numbering xmlns:wpc="http://schemas.microsoft.com/office/word/2010/wordprocessingCanvas" xmlns:cx="http://schemas.microsoft.com/office/drawing/2014/chartex" xmlns:cx1="http://schemas.microsoft.com/office/drawing/2015/9/8/chartex" xmlns:cx2="http://schemas.microsoft.com/office/drawing/2015/10/21/chartex" xmlns:cx3="http://schemas.microsoft.com/office/drawing/2016/5/9/chartex" xmlns:cx4="http://schemas.microsoft.com/office/drawing/2016/5/10/chartex" xmlns:cx5="http://schemas.microsoft.com/office/drawing/2016/5/11/chartex" xmlns:cx6="http://schemas.microsoft.com/office/drawing/2016/5/12/chartex" xmlns:cx7="http://schemas.microsoft.com/office/drawing/2016/5/13/chartex" xmlns:cx8="http://schemas.microsoft.com/office/drawing/2016/5/14/chartex" xmlns:mc="http://schemas.openxmlformats.org/markup-compatibility/2006" xmlns:aink="http://schemas.microsoft.com/office/drawing/2016/ink" xmlns:am3d="http://schemas.microsoft.com/office/drawing/2017/model3d" xmlns:o="urn:schemas-microsoft-com:office:office" xmlns:r="http://schemas.openxmlformats.org/officeDocument/2006/relationships" xmlns:m="http://schemas.openxmlformats.org/officeDocument/2006/math" xmlns:v="urn:schemas-microsoft-com:vml" xmlns:wp14="http://schemas.microsoft.com/office/word/2010/wordprocessingDrawing" xmlns:wp="http://schemas.openxmlformats.org/drawingml/2006/wordprocessingDrawing" xmlns:w10="urn:schemas-microsoft-com:office:word" xmlns:w="http://schemas.openxmlformats.org/wordprocessingml/2006/main" xmlns:w14="http://schemas.microsoft.com/office/word/2010/wordml" xmlns:w15="http://schemas.microsoft.com/office/word/2012/wordml" xmlns:w16cex="http://schemas.microsoft.com/office/word/2018/wordml/cex" xmlns:w16cid="http://schemas.microsoft.com/office/word/2016/wordml/cid" xmlns:w16="http://schemas.microsoft.com/office/word/2018/wordml" xmlns:w16se="http://schemas.microsoft.com/office/word/2015/wordml/symex" xmlns:wpg="http://schemas.microsoft.com/office/word/2010/wordprocessingGroup" xmlns:wpi="http://schemas.microsoft.com/office/word/2010/wordprocessingInk" xmlns:wne="http://schemas.microsoft.com/office/word/2006/wordml" xmlns:wps="http://schemas.microsoft.com/office/word/2010/wordprocessingShape" mc:Ignorable="w14 w15 w16se w16cid w16 w16cex wp14">
   <w:abstractNum w:abstractNumId="0" w15:restartNumberingAfterBreak="0">
     <w:nsid w:val="00C663E3"/>
     <w:multiLevelType w:val="hybridMultilevel"/>
@@ -37421,7 +36374,7 @@
 </file>
 
 <file path=word/styles.xml><?xml version="1.0" encoding="utf-8"?>
-<w:styles xmlns:mc="http://schemas.openxmlformats.org/markup-compatibility/2006" xmlns:r="http://schemas.openxmlformats.org/officeDocument/2006/relationships" xmlns:w="http://schemas.openxmlformats.org/wordprocessingml/2006/main" xmlns:w14="http://schemas.microsoft.com/office/word/2010/wordml" xmlns:w15="http://schemas.microsoft.com/office/word/2012/wordml" mc:Ignorable="w14 w15">
+<w:styles xmlns:mc="http://schemas.openxmlformats.org/markup-compatibility/2006" xmlns:r="http://schemas.openxmlformats.org/officeDocument/2006/relationships" xmlns:w="http://schemas.openxmlformats.org/wordprocessingml/2006/main" xmlns:w14="http://schemas.microsoft.com/office/word/2010/wordml" xmlns:w15="http://schemas.microsoft.com/office/word/2012/wordml" xmlns:w16cex="http://schemas.microsoft.com/office/word/2018/wordml/cex" xmlns:w16cid="http://schemas.microsoft.com/office/word/2016/wordml/cid" xmlns:w16="http://schemas.microsoft.com/office/word/2018/wordml" xmlns:w16se="http://schemas.microsoft.com/office/word/2015/wordml/symex" mc:Ignorable="w14 w15 w16se w16cid w16 w16cex">
   <w:docDefaults>
     <w:rPrDefault>
       <w:rPr>
@@ -37437,7 +36390,7 @@
       </w:pPr>
     </w:pPrDefault>
   </w:docDefaults>
-  <w:latentStyles w:defLockedState="0" w:defUIPriority="99" w:defSemiHidden="0" w:defUnhideWhenUsed="0" w:defQFormat="0" w:count="371">
+  <w:latentStyles w:defLockedState="0" w:defUIPriority="99" w:defSemiHidden="0" w:defUnhideWhenUsed="0" w:defQFormat="0" w:count="376">
     <w:lsdException w:name="Normal" w:uiPriority="1" w:qFormat="1"/>
     <w:lsdException w:name="heading 1" w:uiPriority="9" w:qFormat="1"/>
     <w:lsdException w:name="heading 2" w:semiHidden="1" w:uiPriority="9" w:unhideWhenUsed="1" w:qFormat="1"/>
@@ -37543,7 +36496,6 @@
     <w:lsdException w:name="HTML Sample" w:semiHidden="1" w:unhideWhenUsed="1"/>
     <w:lsdException w:name="HTML Typewriter" w:semiHidden="1" w:unhideWhenUsed="1"/>
     <w:lsdException w:name="HTML Variable" w:semiHidden="1" w:unhideWhenUsed="1"/>
-    <w:lsdException w:name="Normal Table" w:semiHidden="1" w:unhideWhenUsed="1"/>
     <w:lsdException w:name="annotation subject" w:semiHidden="1" w:unhideWhenUsed="1"/>
     <w:lsdException w:name="No List" w:semiHidden="1" w:unhideWhenUsed="1"/>
     <w:lsdException w:name="Outline List 1" w:semiHidden="1" w:unhideWhenUsed="1"/>
@@ -37586,11 +36538,8 @@
     <w:lsdException w:name="Table Contemporary" w:semiHidden="1" w:unhideWhenUsed="1"/>
     <w:lsdException w:name="Table Elegant" w:semiHidden="1" w:unhideWhenUsed="1"/>
     <w:lsdException w:name="Table Professional" w:semiHidden="1" w:unhideWhenUsed="1"/>
-    <w:lsdException w:name="Table Subtle 1" w:semiHidden="1" w:unhideWhenUsed="1"/>
     <w:lsdException w:name="Table Subtle 2" w:semiHidden="1" w:unhideWhenUsed="1"/>
     <w:lsdException w:name="Table Web 1" w:semiHidden="1" w:unhideWhenUsed="1"/>
-    <w:lsdException w:name="Table Web 2" w:semiHidden="1" w:unhideWhenUsed="1"/>
-    <w:lsdException w:name="Table Web 3" w:semiHidden="1" w:unhideWhenUsed="1"/>
     <w:lsdException w:name="Balloon Text" w:semiHidden="1" w:unhideWhenUsed="1"/>
     <w:lsdException w:name="Table Grid" w:uiPriority="59"/>
     <w:lsdException w:name="Table Theme" w:semiHidden="1" w:unhideWhenUsed="1"/>
@@ -37809,6 +36758,11 @@
     <w:lsdException w:name="List Table 5 Dark Accent 6" w:uiPriority="50"/>
     <w:lsdException w:name="List Table 6 Colorful Accent 6" w:uiPriority="51"/>
     <w:lsdException w:name="List Table 7 Colorful Accent 6" w:uiPriority="52"/>
+    <w:lsdException w:name="Mention" w:semiHidden="1" w:unhideWhenUsed="1"/>
+    <w:lsdException w:name="Smart Hyperlink" w:semiHidden="1" w:unhideWhenUsed="1"/>
+    <w:lsdException w:name="Hashtag" w:semiHidden="1" w:unhideWhenUsed="1"/>
+    <w:lsdException w:name="Unresolved Mention" w:semiHidden="1" w:unhideWhenUsed="1"/>
+    <w:lsdException w:name="Smart Link" w:semiHidden="1" w:unhideWhenUsed="1"/>
   </w:latentStyles>
   <w:style w:type="paragraph" w:default="1" w:styleId="a">
     <w:name w:val="Normal"/>
@@ -38781,12 +37735,6 @@
 </file>
 
 <file path=customXml/item1.xml><?xml version="1.0" encoding="utf-8"?>
-<p:properties xmlns:p="http://schemas.microsoft.com/office/2006/metadata/properties" xmlns:xsi="http://www.w3.org/2001/XMLSchema-instance" xmlns:pc="http://schemas.microsoft.com/office/infopath/2007/PartnerControls">
-  <documentManagement/>
-</p:properties>
-</file>
-
-<file path=customXml/item2.xml><?xml version="1.0" encoding="utf-8"?>
 <ct:contentTypeSchema xmlns:ct="http://schemas.microsoft.com/office/2006/metadata/contentType" xmlns:ma="http://schemas.microsoft.com/office/2006/metadata/properties/metaAttributes" ct:_="" ma:_="" ma:contentTypeName="Document" ma:contentTypeID="0x0101002A5D25603A9ACC47959B54EA1CDF2721" ma:contentTypeVersion="0" ma:contentTypeDescription="Create a new document." ma:contentTypeScope="" ma:versionID="ab929a4965a3a2665901882e147482ec">
   <xsd:schema xmlns:xsd="http://www.w3.org/2001/XMLSchema" xmlns:xs="http://www.w3.org/2001/XMLSchema" xmlns:p="http://schemas.microsoft.com/office/2006/metadata/properties" targetNamespace="http://schemas.microsoft.com/office/2006/metadata/properties" ma:root="true" ma:fieldsID="1b05d82d297216baf5b26c55225140df">
     <xsd:element name="properties">
@@ -38900,6 +37848,12 @@
 </ct:contentTypeSchema>
 </file>
 
+<file path=customXml/item2.xml><?xml version="1.0" encoding="utf-8"?>
+<p:properties xmlns:p="http://schemas.microsoft.com/office/2006/metadata/properties" xmlns:xsi="http://www.w3.org/2001/XMLSchema-instance" xmlns:pc="http://schemas.microsoft.com/office/infopath/2007/PartnerControls">
+  <documentManagement/>
+</p:properties>
+</file>
+
 <file path=customXml/item3.xml><?xml version="1.0" encoding="utf-8"?>
 <?mso-contentType ?>
 <FormTemplates xmlns="http://schemas.microsoft.com/sharepoint/v3/contenttype/forms">
@@ -38914,15 +37868,6 @@
 </file>
 
 <file path=customXml/itemProps1.xml><?xml version="1.0" encoding="utf-8"?>
-<ds:datastoreItem xmlns:ds="http://schemas.openxmlformats.org/officeDocument/2006/customXml" ds:itemID="{F1C274B5-9C50-4A2F-A73A-D3FE0D915F90}">
-  <ds:schemaRefs>
-    <ds:schemaRef ds:uri="http://schemas.microsoft.com/office/2006/metadata/properties"/>
-    <ds:schemaRef ds:uri="http://schemas.microsoft.com/office/infopath/2007/PartnerControls"/>
-  </ds:schemaRefs>
-</ds:datastoreItem>
-</file>
-
-<file path=customXml/itemProps2.xml><?xml version="1.0" encoding="utf-8"?>
 <ds:datastoreItem xmlns:ds="http://schemas.openxmlformats.org/officeDocument/2006/customXml" ds:itemID="{3B5E3E04-7640-470F-82F6-7814AF2561EC}">
   <ds:schemaRefs>
     <ds:schemaRef ds:uri="http://schemas.microsoft.com/office/2006/metadata/contentType"/>
@@ -38938,6 +37883,15 @@
 </ds:datastoreItem>
 </file>
 
+<file path=customXml/itemProps2.xml><?xml version="1.0" encoding="utf-8"?>
+<ds:datastoreItem xmlns:ds="http://schemas.openxmlformats.org/officeDocument/2006/customXml" ds:itemID="{F1C274B5-9C50-4A2F-A73A-D3FE0D915F90}">
+  <ds:schemaRefs>
+    <ds:schemaRef ds:uri="http://schemas.microsoft.com/office/2006/metadata/properties"/>
+    <ds:schemaRef ds:uri="http://schemas.microsoft.com/office/infopath/2007/PartnerControls"/>
+  </ds:schemaRefs>
+</ds:datastoreItem>
+</file>
+
 <file path=customXml/itemProps3.xml><?xml version="1.0" encoding="utf-8"?>
 <ds:datastoreItem xmlns:ds="http://schemas.openxmlformats.org/officeDocument/2006/customXml" ds:itemID="{629AAEFB-E1BF-400F-8C78-DDB3E47D80B0}">
   <ds:schemaRefs>
@@ -38947,7 +37901,7 @@
 </file>
 
 <file path=customXml/itemProps4.xml><?xml version="1.0" encoding="utf-8"?>
-<ds:datastoreItem xmlns:ds="http://schemas.openxmlformats.org/officeDocument/2006/customXml" ds:itemID="{18C03756-0C92-4489-AD94-83286A3DC201}">
+<ds:datastoreItem xmlns:ds="http://schemas.openxmlformats.org/officeDocument/2006/customXml" ds:itemID="{8B48248D-01FA-43A3-A1AE-A9DAA124694B}">
   <ds:schemaRefs>
     <ds:schemaRef ds:uri="http://schemas.openxmlformats.org/officeDocument/2006/bibliography"/>
   </ds:schemaRefs>

</xml_diff>